<commit_message>
Add Active diagram.vsd, Class diagram.vsd
</commit_message>
<xml_diff>
--- a/Для зачёта.docx
+++ b/Для зачёта.docx
@@ -191,7 +191,7 @@
           <w:rFonts w:ascii="Times New Roman" w:eastAsia="Times New Roman" w:hAnsi="Times New Roman" w:cs="Times New Roman"/>
           <w:sz w:val="24"/>
           <w:szCs w:val="24"/>
-          <w:lang w:val="en-US" w:eastAsia="ru-RU"/>
+          <w:lang w:eastAsia="ru-RU"/>
         </w:rPr>
       </w:pPr>
       <w:r>
@@ -274,7 +274,7 @@
           <w:color w:val="000000"/>
           <w:sz w:val="33"/>
           <w:szCs w:val="33"/>
-          <w:highlight w:val="darkYellow"/>
+          <w:highlight w:val="darkCyan"/>
           <w:lang w:eastAsia="ru-RU"/>
         </w:rPr>
         <w:t>Риски.</w:t>
@@ -319,16 +319,26 @@
           <w:color w:val="000000"/>
           <w:sz w:val="33"/>
           <w:szCs w:val="33"/>
+          <w:lang w:eastAsia="ru-RU"/>
+        </w:rPr>
+        <w:t xml:space="preserve">3. </w:t>
+      </w:r>
+      <w:r>
+        <w:rPr>
+          <w:rFonts w:ascii="Arial" w:eastAsia="Times New Roman" w:hAnsi="Arial" w:cs="Arial"/>
+          <w:color w:val="000000"/>
+          <w:sz w:val="33"/>
+          <w:szCs w:val="33"/>
           <w:lang w:val="en-US" w:eastAsia="ru-RU"/>
         </w:rPr>
-        <w:t>3.   </w:t>
-      </w:r>
-      <w:r>
-        <w:rPr>
-          <w:rFonts w:ascii="Arial" w:eastAsia="Times New Roman" w:hAnsi="Arial" w:cs="Arial"/>
-          <w:color w:val="000000"/>
-          <w:sz w:val="33"/>
-          <w:lang w:val="en-US" w:eastAsia="ru-RU"/>
+        <w:t>  </w:t>
+      </w:r>
+      <w:r>
+        <w:rPr>
+          <w:rFonts w:ascii="Arial" w:eastAsia="Times New Roman" w:hAnsi="Arial" w:cs="Arial"/>
+          <w:color w:val="000000"/>
+          <w:sz w:val="33"/>
+          <w:lang w:eastAsia="ru-RU"/>
         </w:rPr>
         <w:tab/>
       </w:r>
@@ -544,7 +554,7 @@
           <w:color w:val="000000"/>
           <w:sz w:val="33"/>
           <w:szCs w:val="33"/>
-          <w:highlight w:val="red"/>
+          <w:highlight w:val="yellow"/>
           <w:lang w:eastAsia="ru-RU"/>
         </w:rPr>
         <w:t>Нефункциональные требования.  </w:t>
@@ -589,7 +599,7 @@
           <w:color w:val="000000"/>
           <w:sz w:val="33"/>
           <w:szCs w:val="33"/>
-          <w:highlight w:val="red"/>
+          <w:highlight w:val="yellow"/>
           <w:lang w:eastAsia="ru-RU"/>
         </w:rPr>
         <w:t>Требования к интерфейсу.</w:t>

</xml_diff>